<commit_message>
Had wrong version originally
</commit_message>
<xml_diff>
--- a/docs/Champion Document Dawson.docx
+++ b/docs/Champion Document Dawson.docx
@@ -1148,6 +1148,7 @@
         </w:numPr>
       </w:pPr>
       <w:r>
+        <w:lastRenderedPageBreak/>
         <w:t>Data Flow diagram(s) from Level 0 to process description for your feature</w:t>
       </w:r>
       <w:r>
@@ -1166,10 +1167,1258 @@
     <w:p>
       <w:pPr>
         <w:ind w:left="720"/>
-      </w:pPr>
-      <w:r>
-        <w:t> </w:t>
-      </w:r>
+        <w:jc w:val="center"/>
+      </w:pPr>
+      <w:r>
+        <w:rPr>
+          <w:noProof/>
+        </w:rPr>
+        <mc:AlternateContent>
+          <mc:Choice Requires="wps">
+            <w:drawing>
+              <wp:anchor distT="0" distB="0" distL="114300" distR="114300" simplePos="0" relativeHeight="251660288" behindDoc="0" locked="0" layoutInCell="1" allowOverlap="1" wp14:anchorId="4D6FD50F" wp14:editId="30B2BFC9">
+                <wp:simplePos x="0" y="0"/>
+                <wp:positionH relativeFrom="column">
+                  <wp:posOffset>421419</wp:posOffset>
+                </wp:positionH>
+                <wp:positionV relativeFrom="paragraph">
+                  <wp:posOffset>1394073</wp:posOffset>
+                </wp:positionV>
+                <wp:extent cx="540689" cy="2308483"/>
+                <wp:effectExtent l="0" t="0" r="12065" b="15875"/>
+                <wp:wrapNone/>
+                <wp:docPr id="7" name="Freeform: Shape 7"/>
+                <wp:cNvGraphicFramePr/>
+                <a:graphic xmlns:a="http://schemas.openxmlformats.org/drawingml/2006/main">
+                  <a:graphicData uri="http://schemas.microsoft.com/office/word/2010/wordprocessingShape">
+                    <wps:wsp>
+                      <wps:cNvSpPr/>
+                      <wps:spPr>
+                        <a:xfrm>
+                          <a:off x="0" y="0"/>
+                          <a:ext cx="540689" cy="2308483"/>
+                        </a:xfrm>
+                        <a:custGeom>
+                          <a:avLst/>
+                          <a:gdLst>
+                            <a:gd name="connsiteX0" fmla="*/ 389614 w 540689"/>
+                            <a:gd name="connsiteY0" fmla="*/ 0 h 2308483"/>
+                            <a:gd name="connsiteX1" fmla="*/ 326004 w 540689"/>
+                            <a:gd name="connsiteY1" fmla="*/ 47708 h 2308483"/>
+                            <a:gd name="connsiteX2" fmla="*/ 270344 w 540689"/>
+                            <a:gd name="connsiteY2" fmla="*/ 79514 h 2308483"/>
+                            <a:gd name="connsiteX3" fmla="*/ 246491 w 540689"/>
+                            <a:gd name="connsiteY3" fmla="*/ 103367 h 2308483"/>
+                            <a:gd name="connsiteX4" fmla="*/ 214685 w 540689"/>
+                            <a:gd name="connsiteY4" fmla="*/ 127221 h 2308483"/>
+                            <a:gd name="connsiteX5" fmla="*/ 190831 w 540689"/>
+                            <a:gd name="connsiteY5" fmla="*/ 151075 h 2308483"/>
+                            <a:gd name="connsiteX6" fmla="*/ 159026 w 540689"/>
+                            <a:gd name="connsiteY6" fmla="*/ 198783 h 2308483"/>
+                            <a:gd name="connsiteX7" fmla="*/ 135172 w 540689"/>
+                            <a:gd name="connsiteY7" fmla="*/ 262394 h 2308483"/>
+                            <a:gd name="connsiteX8" fmla="*/ 119270 w 540689"/>
+                            <a:gd name="connsiteY8" fmla="*/ 294199 h 2308483"/>
+                            <a:gd name="connsiteX9" fmla="*/ 95416 w 540689"/>
+                            <a:gd name="connsiteY9" fmla="*/ 373712 h 2308483"/>
+                            <a:gd name="connsiteX10" fmla="*/ 79513 w 540689"/>
+                            <a:gd name="connsiteY10" fmla="*/ 413468 h 2308483"/>
+                            <a:gd name="connsiteX11" fmla="*/ 63611 w 540689"/>
+                            <a:gd name="connsiteY11" fmla="*/ 461176 h 2308483"/>
+                            <a:gd name="connsiteX12" fmla="*/ 47708 w 540689"/>
+                            <a:gd name="connsiteY12" fmla="*/ 508884 h 2308483"/>
+                            <a:gd name="connsiteX13" fmla="*/ 31805 w 540689"/>
+                            <a:gd name="connsiteY13" fmla="*/ 604300 h 2308483"/>
+                            <a:gd name="connsiteX14" fmla="*/ 23854 w 540689"/>
+                            <a:gd name="connsiteY14" fmla="*/ 628154 h 2308483"/>
+                            <a:gd name="connsiteX15" fmla="*/ 15903 w 540689"/>
+                            <a:gd name="connsiteY15" fmla="*/ 675861 h 2308483"/>
+                            <a:gd name="connsiteX16" fmla="*/ 0 w 540689"/>
+                            <a:gd name="connsiteY16" fmla="*/ 818985 h 2308483"/>
+                            <a:gd name="connsiteX17" fmla="*/ 7951 w 540689"/>
+                            <a:gd name="connsiteY17" fmla="*/ 1057524 h 2308483"/>
+                            <a:gd name="connsiteX18" fmla="*/ 15903 w 540689"/>
+                            <a:gd name="connsiteY18" fmla="*/ 1152940 h 2308483"/>
+                            <a:gd name="connsiteX19" fmla="*/ 23854 w 540689"/>
+                            <a:gd name="connsiteY19" fmla="*/ 1280160 h 2308483"/>
+                            <a:gd name="connsiteX20" fmla="*/ 31805 w 540689"/>
+                            <a:gd name="connsiteY20" fmla="*/ 1502797 h 2308483"/>
+                            <a:gd name="connsiteX21" fmla="*/ 55659 w 540689"/>
+                            <a:gd name="connsiteY21" fmla="*/ 1590261 h 2308483"/>
+                            <a:gd name="connsiteX22" fmla="*/ 63611 w 540689"/>
+                            <a:gd name="connsiteY22" fmla="*/ 1614115 h 2308483"/>
+                            <a:gd name="connsiteX23" fmla="*/ 79513 w 540689"/>
+                            <a:gd name="connsiteY23" fmla="*/ 1637969 h 2308483"/>
+                            <a:gd name="connsiteX24" fmla="*/ 103367 w 540689"/>
+                            <a:gd name="connsiteY24" fmla="*/ 1685677 h 2308483"/>
+                            <a:gd name="connsiteX25" fmla="*/ 143124 w 540689"/>
+                            <a:gd name="connsiteY25" fmla="*/ 1757239 h 2308483"/>
+                            <a:gd name="connsiteX26" fmla="*/ 159026 w 540689"/>
+                            <a:gd name="connsiteY26" fmla="*/ 1781093 h 2308483"/>
+                            <a:gd name="connsiteX27" fmla="*/ 174929 w 540689"/>
+                            <a:gd name="connsiteY27" fmla="*/ 1804947 h 2308483"/>
+                            <a:gd name="connsiteX28" fmla="*/ 182880 w 540689"/>
+                            <a:gd name="connsiteY28" fmla="*/ 1828800 h 2308483"/>
+                            <a:gd name="connsiteX29" fmla="*/ 230588 w 540689"/>
+                            <a:gd name="connsiteY29" fmla="*/ 1900362 h 2308483"/>
+                            <a:gd name="connsiteX30" fmla="*/ 262393 w 540689"/>
+                            <a:gd name="connsiteY30" fmla="*/ 1948070 h 2308483"/>
+                            <a:gd name="connsiteX31" fmla="*/ 270344 w 540689"/>
+                            <a:gd name="connsiteY31" fmla="*/ 1971924 h 2308483"/>
+                            <a:gd name="connsiteX32" fmla="*/ 302150 w 540689"/>
+                            <a:gd name="connsiteY32" fmla="*/ 2019632 h 2308483"/>
+                            <a:gd name="connsiteX33" fmla="*/ 318052 w 540689"/>
+                            <a:gd name="connsiteY33" fmla="*/ 2043486 h 2308483"/>
+                            <a:gd name="connsiteX34" fmla="*/ 341906 w 540689"/>
+                            <a:gd name="connsiteY34" fmla="*/ 2067340 h 2308483"/>
+                            <a:gd name="connsiteX35" fmla="*/ 373711 w 540689"/>
+                            <a:gd name="connsiteY35" fmla="*/ 2115047 h 2308483"/>
+                            <a:gd name="connsiteX36" fmla="*/ 381663 w 540689"/>
+                            <a:gd name="connsiteY36" fmla="*/ 2138901 h 2308483"/>
+                            <a:gd name="connsiteX37" fmla="*/ 405517 w 540689"/>
+                            <a:gd name="connsiteY37" fmla="*/ 2162755 h 2308483"/>
+                            <a:gd name="connsiteX38" fmla="*/ 461176 w 540689"/>
+                            <a:gd name="connsiteY38" fmla="*/ 2218414 h 2308483"/>
+                            <a:gd name="connsiteX39" fmla="*/ 492981 w 540689"/>
+                            <a:gd name="connsiteY39" fmla="*/ 2258171 h 2308483"/>
+                            <a:gd name="connsiteX40" fmla="*/ 508884 w 540689"/>
+                            <a:gd name="connsiteY40" fmla="*/ 2234317 h 2308483"/>
+                            <a:gd name="connsiteX41" fmla="*/ 516835 w 540689"/>
+                            <a:gd name="connsiteY41" fmla="*/ 2146853 h 2308483"/>
+                            <a:gd name="connsiteX42" fmla="*/ 532738 w 540689"/>
+                            <a:gd name="connsiteY42" fmla="*/ 2027583 h 2308483"/>
+                            <a:gd name="connsiteX43" fmla="*/ 540689 w 540689"/>
+                            <a:gd name="connsiteY43" fmla="*/ 2003729 h 2308483"/>
+                            <a:gd name="connsiteX44" fmla="*/ 532738 w 540689"/>
+                            <a:gd name="connsiteY44" fmla="*/ 2075291 h 2308483"/>
+                            <a:gd name="connsiteX45" fmla="*/ 516835 w 540689"/>
+                            <a:gd name="connsiteY45" fmla="*/ 2146853 h 2308483"/>
+                            <a:gd name="connsiteX46" fmla="*/ 508884 w 540689"/>
+                            <a:gd name="connsiteY46" fmla="*/ 2170707 h 2308483"/>
+                            <a:gd name="connsiteX47" fmla="*/ 500932 w 540689"/>
+                            <a:gd name="connsiteY47" fmla="*/ 2250220 h 2308483"/>
+                            <a:gd name="connsiteX48" fmla="*/ 492981 w 540689"/>
+                            <a:gd name="connsiteY48" fmla="*/ 2305879 h 2308483"/>
+                            <a:gd name="connsiteX49" fmla="*/ 445273 w 540689"/>
+                            <a:gd name="connsiteY49" fmla="*/ 2289976 h 2308483"/>
+                            <a:gd name="connsiteX50" fmla="*/ 421419 w 540689"/>
+                            <a:gd name="connsiteY50" fmla="*/ 2282025 h 2308483"/>
+                            <a:gd name="connsiteX51" fmla="*/ 341906 w 540689"/>
+                            <a:gd name="connsiteY51" fmla="*/ 2258171 h 2308483"/>
+                            <a:gd name="connsiteX52" fmla="*/ 206734 w 540689"/>
+                            <a:gd name="connsiteY52" fmla="*/ 2242268 h 2308483"/>
+                            <a:gd name="connsiteX53" fmla="*/ 143124 w 540689"/>
+                            <a:gd name="connsiteY53" fmla="*/ 2242268 h 2308483"/>
+                          </a:gdLst>
+                          <a:ahLst/>
+                          <a:cxnLst>
+                            <a:cxn ang="0">
+                              <a:pos x="connsiteX0" y="connsiteY0"/>
+                            </a:cxn>
+                            <a:cxn ang="0">
+                              <a:pos x="connsiteX1" y="connsiteY1"/>
+                            </a:cxn>
+                            <a:cxn ang="0">
+                              <a:pos x="connsiteX2" y="connsiteY2"/>
+                            </a:cxn>
+                            <a:cxn ang="0">
+                              <a:pos x="connsiteX3" y="connsiteY3"/>
+                            </a:cxn>
+                            <a:cxn ang="0">
+                              <a:pos x="connsiteX4" y="connsiteY4"/>
+                            </a:cxn>
+                            <a:cxn ang="0">
+                              <a:pos x="connsiteX5" y="connsiteY5"/>
+                            </a:cxn>
+                            <a:cxn ang="0">
+                              <a:pos x="connsiteX6" y="connsiteY6"/>
+                            </a:cxn>
+                            <a:cxn ang="0">
+                              <a:pos x="connsiteX7" y="connsiteY7"/>
+                            </a:cxn>
+                            <a:cxn ang="0">
+                              <a:pos x="connsiteX8" y="connsiteY8"/>
+                            </a:cxn>
+                            <a:cxn ang="0">
+                              <a:pos x="connsiteX9" y="connsiteY9"/>
+                            </a:cxn>
+                            <a:cxn ang="0">
+                              <a:pos x="connsiteX10" y="connsiteY10"/>
+                            </a:cxn>
+                            <a:cxn ang="0">
+                              <a:pos x="connsiteX11" y="connsiteY11"/>
+                            </a:cxn>
+                            <a:cxn ang="0">
+                              <a:pos x="connsiteX12" y="connsiteY12"/>
+                            </a:cxn>
+                            <a:cxn ang="0">
+                              <a:pos x="connsiteX13" y="connsiteY13"/>
+                            </a:cxn>
+                            <a:cxn ang="0">
+                              <a:pos x="connsiteX14" y="connsiteY14"/>
+                            </a:cxn>
+                            <a:cxn ang="0">
+                              <a:pos x="connsiteX15" y="connsiteY15"/>
+                            </a:cxn>
+                            <a:cxn ang="0">
+                              <a:pos x="connsiteX16" y="connsiteY16"/>
+                            </a:cxn>
+                            <a:cxn ang="0">
+                              <a:pos x="connsiteX17" y="connsiteY17"/>
+                            </a:cxn>
+                            <a:cxn ang="0">
+                              <a:pos x="connsiteX18" y="connsiteY18"/>
+                            </a:cxn>
+                            <a:cxn ang="0">
+                              <a:pos x="connsiteX19" y="connsiteY19"/>
+                            </a:cxn>
+                            <a:cxn ang="0">
+                              <a:pos x="connsiteX20" y="connsiteY20"/>
+                            </a:cxn>
+                            <a:cxn ang="0">
+                              <a:pos x="connsiteX21" y="connsiteY21"/>
+                            </a:cxn>
+                            <a:cxn ang="0">
+                              <a:pos x="connsiteX22" y="connsiteY22"/>
+                            </a:cxn>
+                            <a:cxn ang="0">
+                              <a:pos x="connsiteX23" y="connsiteY23"/>
+                            </a:cxn>
+                            <a:cxn ang="0">
+                              <a:pos x="connsiteX24" y="connsiteY24"/>
+                            </a:cxn>
+                            <a:cxn ang="0">
+                              <a:pos x="connsiteX25" y="connsiteY25"/>
+                            </a:cxn>
+                            <a:cxn ang="0">
+                              <a:pos x="connsiteX26" y="connsiteY26"/>
+                            </a:cxn>
+                            <a:cxn ang="0">
+                              <a:pos x="connsiteX27" y="connsiteY27"/>
+                            </a:cxn>
+                            <a:cxn ang="0">
+                              <a:pos x="connsiteX28" y="connsiteY28"/>
+                            </a:cxn>
+                            <a:cxn ang="0">
+                              <a:pos x="connsiteX29" y="connsiteY29"/>
+                            </a:cxn>
+                            <a:cxn ang="0">
+                              <a:pos x="connsiteX30" y="connsiteY30"/>
+                            </a:cxn>
+                            <a:cxn ang="0">
+                              <a:pos x="connsiteX31" y="connsiteY31"/>
+                            </a:cxn>
+                            <a:cxn ang="0">
+                              <a:pos x="connsiteX32" y="connsiteY32"/>
+                            </a:cxn>
+                            <a:cxn ang="0">
+                              <a:pos x="connsiteX33" y="connsiteY33"/>
+                            </a:cxn>
+                            <a:cxn ang="0">
+                              <a:pos x="connsiteX34" y="connsiteY34"/>
+                            </a:cxn>
+                            <a:cxn ang="0">
+                              <a:pos x="connsiteX35" y="connsiteY35"/>
+                            </a:cxn>
+                            <a:cxn ang="0">
+                              <a:pos x="connsiteX36" y="connsiteY36"/>
+                            </a:cxn>
+                            <a:cxn ang="0">
+                              <a:pos x="connsiteX37" y="connsiteY37"/>
+                            </a:cxn>
+                            <a:cxn ang="0">
+                              <a:pos x="connsiteX38" y="connsiteY38"/>
+                            </a:cxn>
+                            <a:cxn ang="0">
+                              <a:pos x="connsiteX39" y="connsiteY39"/>
+                            </a:cxn>
+                            <a:cxn ang="0">
+                              <a:pos x="connsiteX40" y="connsiteY40"/>
+                            </a:cxn>
+                            <a:cxn ang="0">
+                              <a:pos x="connsiteX41" y="connsiteY41"/>
+                            </a:cxn>
+                            <a:cxn ang="0">
+                              <a:pos x="connsiteX42" y="connsiteY42"/>
+                            </a:cxn>
+                            <a:cxn ang="0">
+                              <a:pos x="connsiteX43" y="connsiteY43"/>
+                            </a:cxn>
+                            <a:cxn ang="0">
+                              <a:pos x="connsiteX44" y="connsiteY44"/>
+                            </a:cxn>
+                            <a:cxn ang="0">
+                              <a:pos x="connsiteX45" y="connsiteY45"/>
+                            </a:cxn>
+                            <a:cxn ang="0">
+                              <a:pos x="connsiteX46" y="connsiteY46"/>
+                            </a:cxn>
+                            <a:cxn ang="0">
+                              <a:pos x="connsiteX47" y="connsiteY47"/>
+                            </a:cxn>
+                            <a:cxn ang="0">
+                              <a:pos x="connsiteX48" y="connsiteY48"/>
+                            </a:cxn>
+                            <a:cxn ang="0">
+                              <a:pos x="connsiteX49" y="connsiteY49"/>
+                            </a:cxn>
+                            <a:cxn ang="0">
+                              <a:pos x="connsiteX50" y="connsiteY50"/>
+                            </a:cxn>
+                            <a:cxn ang="0">
+                              <a:pos x="connsiteX51" y="connsiteY51"/>
+                            </a:cxn>
+                            <a:cxn ang="0">
+                              <a:pos x="connsiteX52" y="connsiteY52"/>
+                            </a:cxn>
+                            <a:cxn ang="0">
+                              <a:pos x="connsiteX53" y="connsiteY53"/>
+                            </a:cxn>
+                          </a:cxnLst>
+                          <a:rect l="l" t="t" r="r" b="b"/>
+                          <a:pathLst>
+                            <a:path w="540689" h="2308483">
+                              <a:moveTo>
+                                <a:pt x="389614" y="0"/>
+                              </a:moveTo>
+                              <a:cubicBezTo>
+                                <a:pt x="306072" y="50126"/>
+                                <a:pt x="385629" y="-1980"/>
+                                <a:pt x="326004" y="47708"/>
+                              </a:cubicBezTo>
+                              <a:cubicBezTo>
+                                <a:pt x="280932" y="85269"/>
+                                <a:pt x="324783" y="40630"/>
+                                <a:pt x="270344" y="79514"/>
+                              </a:cubicBezTo>
+                              <a:cubicBezTo>
+                                <a:pt x="261194" y="86050"/>
+                                <a:pt x="255028" y="96049"/>
+                                <a:pt x="246491" y="103367"/>
+                              </a:cubicBezTo>
+                              <a:cubicBezTo>
+                                <a:pt x="236429" y="111991"/>
+                                <a:pt x="224747" y="118597"/>
+                                <a:pt x="214685" y="127221"/>
+                              </a:cubicBezTo>
+                              <a:cubicBezTo>
+                                <a:pt x="206147" y="134539"/>
+                                <a:pt x="197735" y="142199"/>
+                                <a:pt x="190831" y="151075"/>
+                              </a:cubicBezTo>
+                              <a:cubicBezTo>
+                                <a:pt x="179097" y="166162"/>
+                                <a:pt x="159026" y="198783"/>
+                                <a:pt x="159026" y="198783"/>
+                              </a:cubicBezTo>
+                              <a:cubicBezTo>
+                                <a:pt x="150282" y="225015"/>
+                                <a:pt x="147851" y="233865"/>
+                                <a:pt x="135172" y="262394"/>
+                              </a:cubicBezTo>
+                              <a:cubicBezTo>
+                                <a:pt x="130358" y="273225"/>
+                                <a:pt x="123672" y="283194"/>
+                                <a:pt x="119270" y="294199"/>
+                              </a:cubicBezTo>
+                              <a:cubicBezTo>
+                                <a:pt x="82393" y="386391"/>
+                                <a:pt x="118853" y="303403"/>
+                                <a:pt x="95416" y="373712"/>
+                              </a:cubicBezTo>
+                              <a:cubicBezTo>
+                                <a:pt x="90902" y="387252"/>
+                                <a:pt x="84391" y="400054"/>
+                                <a:pt x="79513" y="413468"/>
+                              </a:cubicBezTo>
+                              <a:cubicBezTo>
+                                <a:pt x="73784" y="429222"/>
+                                <a:pt x="68912" y="445273"/>
+                                <a:pt x="63611" y="461176"/>
+                              </a:cubicBezTo>
+                              <a:lnTo>
+                                <a:pt x="47708" y="508884"/>
+                              </a:lnTo>
+                              <a:cubicBezTo>
+                                <a:pt x="26642" y="593151"/>
+                                <a:pt x="56624" y="467797"/>
+                                <a:pt x="31805" y="604300"/>
+                              </a:cubicBezTo>
+                              <a:cubicBezTo>
+                                <a:pt x="30306" y="612546"/>
+                                <a:pt x="25672" y="619972"/>
+                                <a:pt x="23854" y="628154"/>
+                              </a:cubicBezTo>
+                              <a:cubicBezTo>
+                                <a:pt x="20357" y="643892"/>
+                                <a:pt x="18183" y="659901"/>
+                                <a:pt x="15903" y="675861"/>
+                              </a:cubicBezTo>
+                              <a:cubicBezTo>
+                                <a:pt x="8397" y="728405"/>
+                                <a:pt x="5403" y="764952"/>
+                                <a:pt x="0" y="818985"/>
+                              </a:cubicBezTo>
+                              <a:cubicBezTo>
+                                <a:pt x="2650" y="898498"/>
+                                <a:pt x="4167" y="978057"/>
+                                <a:pt x="7951" y="1057524"/>
+                              </a:cubicBezTo>
+                              <a:cubicBezTo>
+                                <a:pt x="9469" y="1089403"/>
+                                <a:pt x="13629" y="1121106"/>
+                                <a:pt x="15903" y="1152940"/>
+                              </a:cubicBezTo>
+                              <a:cubicBezTo>
+                                <a:pt x="18930" y="1195321"/>
+                                <a:pt x="21925" y="1237714"/>
+                                <a:pt x="23854" y="1280160"/>
+                              </a:cubicBezTo>
+                              <a:cubicBezTo>
+                                <a:pt x="27226" y="1354343"/>
+                                <a:pt x="27313" y="1428673"/>
+                                <a:pt x="31805" y="1502797"/>
+                              </a:cubicBezTo>
+                              <a:cubicBezTo>
+                                <a:pt x="33470" y="1530265"/>
+                                <a:pt x="47359" y="1565362"/>
+                                <a:pt x="55659" y="1590261"/>
+                              </a:cubicBezTo>
+                              <a:cubicBezTo>
+                                <a:pt x="58310" y="1598212"/>
+                                <a:pt x="58962" y="1607141"/>
+                                <a:pt x="63611" y="1614115"/>
+                              </a:cubicBezTo>
+                              <a:cubicBezTo>
+                                <a:pt x="68912" y="1622066"/>
+                                <a:pt x="75239" y="1629422"/>
+                                <a:pt x="79513" y="1637969"/>
+                              </a:cubicBezTo>
+                              <a:cubicBezTo>
+                                <a:pt x="112427" y="1703801"/>
+                                <a:pt x="57797" y="1617324"/>
+                                <a:pt x="103367" y="1685677"/>
+                              </a:cubicBezTo>
+                              <a:cubicBezTo>
+                                <a:pt x="117362" y="1727664"/>
+                                <a:pt x="106668" y="1702555"/>
+                                <a:pt x="143124" y="1757239"/>
+                              </a:cubicBezTo>
+                              <a:lnTo>
+                                <a:pt x="159026" y="1781093"/>
+                              </a:lnTo>
+                              <a:lnTo>
+                                <a:pt x="174929" y="1804947"/>
+                              </a:lnTo>
+                              <a:cubicBezTo>
+                                <a:pt x="177579" y="1812898"/>
+                                <a:pt x="178810" y="1821474"/>
+                                <a:pt x="182880" y="1828800"/>
+                              </a:cubicBezTo>
+                              <a:cubicBezTo>
+                                <a:pt x="182886" y="1828810"/>
+                                <a:pt x="222633" y="1888430"/>
+                                <a:pt x="230588" y="1900362"/>
+                              </a:cubicBezTo>
+                              <a:lnTo>
+                                <a:pt x="262393" y="1948070"/>
+                              </a:lnTo>
+                              <a:cubicBezTo>
+                                <a:pt x="265043" y="1956021"/>
+                                <a:pt x="266274" y="1964597"/>
+                                <a:pt x="270344" y="1971924"/>
+                              </a:cubicBezTo>
+                              <a:cubicBezTo>
+                                <a:pt x="279626" y="1988632"/>
+                                <a:pt x="291548" y="2003729"/>
+                                <a:pt x="302150" y="2019632"/>
+                              </a:cubicBezTo>
+                              <a:cubicBezTo>
+                                <a:pt x="307451" y="2027583"/>
+                                <a:pt x="311295" y="2036729"/>
+                                <a:pt x="318052" y="2043486"/>
+                              </a:cubicBezTo>
+                              <a:lnTo>
+                                <a:pt x="341906" y="2067340"/>
+                              </a:lnTo>
+                              <a:cubicBezTo>
+                                <a:pt x="360814" y="2124060"/>
+                                <a:pt x="334004" y="2055487"/>
+                                <a:pt x="373711" y="2115047"/>
+                              </a:cubicBezTo>
+                              <a:cubicBezTo>
+                                <a:pt x="378360" y="2122021"/>
+                                <a:pt x="377014" y="2131927"/>
+                                <a:pt x="381663" y="2138901"/>
+                              </a:cubicBezTo>
+                              <a:cubicBezTo>
+                                <a:pt x="387901" y="2148257"/>
+                                <a:pt x="398613" y="2153879"/>
+                                <a:pt x="405517" y="2162755"/>
+                              </a:cubicBezTo>
+                              <a:cubicBezTo>
+                                <a:pt x="450173" y="2220171"/>
+                                <a:pt x="415593" y="2203220"/>
+                                <a:pt x="461176" y="2218414"/>
+                              </a:cubicBezTo>
+                              <a:cubicBezTo>
+                                <a:pt x="464826" y="2229366"/>
+                                <a:pt x="470502" y="2262667"/>
+                                <a:pt x="492981" y="2258171"/>
+                              </a:cubicBezTo>
+                              <a:cubicBezTo>
+                                <a:pt x="502352" y="2256297"/>
+                                <a:pt x="503583" y="2242268"/>
+                                <a:pt x="508884" y="2234317"/>
+                              </a:cubicBezTo>
+                              <a:cubicBezTo>
+                                <a:pt x="511534" y="2205162"/>
+                                <a:pt x="513922" y="2175983"/>
+                                <a:pt x="516835" y="2146853"/>
+                              </a:cubicBezTo>
+                              <a:cubicBezTo>
+                                <a:pt x="519968" y="2115520"/>
+                                <a:pt x="525272" y="2061179"/>
+                                <a:pt x="532738" y="2027583"/>
+                              </a:cubicBezTo>
+                              <a:cubicBezTo>
+                                <a:pt x="534556" y="2019401"/>
+                                <a:pt x="538039" y="2011680"/>
+                                <a:pt x="540689" y="2003729"/>
+                              </a:cubicBezTo>
+                              <a:cubicBezTo>
+                                <a:pt x="538039" y="2027583"/>
+                                <a:pt x="536132" y="2051531"/>
+                                <a:pt x="532738" y="2075291"/>
+                              </a:cubicBezTo>
+                              <a:cubicBezTo>
+                                <a:pt x="530397" y="2091677"/>
+                                <a:pt x="521793" y="2129499"/>
+                                <a:pt x="516835" y="2146853"/>
+                              </a:cubicBezTo>
+                              <a:cubicBezTo>
+                                <a:pt x="514533" y="2154912"/>
+                                <a:pt x="511534" y="2162756"/>
+                                <a:pt x="508884" y="2170707"/>
+                              </a:cubicBezTo>
+                              <a:cubicBezTo>
+                                <a:pt x="506233" y="2197211"/>
+                                <a:pt x="504044" y="2223766"/>
+                                <a:pt x="500932" y="2250220"/>
+                              </a:cubicBezTo>
+                              <a:cubicBezTo>
+                                <a:pt x="498742" y="2268833"/>
+                                <a:pt x="508232" y="2294986"/>
+                                <a:pt x="492981" y="2305879"/>
+                              </a:cubicBezTo>
+                              <a:cubicBezTo>
+                                <a:pt x="479340" y="2315622"/>
+                                <a:pt x="461176" y="2295277"/>
+                                <a:pt x="445273" y="2289976"/>
+                              </a:cubicBezTo>
+                              <a:lnTo>
+                                <a:pt x="421419" y="2282025"/>
+                              </a:lnTo>
+                              <a:cubicBezTo>
+                                <a:pt x="395057" y="2273238"/>
+                                <a:pt x="369238" y="2263637"/>
+                                <a:pt x="341906" y="2258171"/>
+                              </a:cubicBezTo>
+                              <a:cubicBezTo>
+                                <a:pt x="297455" y="2249281"/>
+                                <a:pt x="251904" y="2244646"/>
+                                <a:pt x="206734" y="2242268"/>
+                              </a:cubicBezTo>
+                              <a:cubicBezTo>
+                                <a:pt x="185560" y="2241153"/>
+                                <a:pt x="164327" y="2242268"/>
+                                <a:pt x="143124" y="2242268"/>
+                              </a:cubicBezTo>
+                            </a:path>
+                          </a:pathLst>
+                        </a:custGeom>
+                        <a:noFill/>
+                        <a:ln>
+                          <a:solidFill>
+                            <a:srgbClr val="C00000"/>
+                          </a:solidFill>
+                        </a:ln>
+                      </wps:spPr>
+                      <wps:style>
+                        <a:lnRef idx="2">
+                          <a:schemeClr val="accent1">
+                            <a:shade val="50000"/>
+                          </a:schemeClr>
+                        </a:lnRef>
+                        <a:fillRef idx="1">
+                          <a:schemeClr val="accent1"/>
+                        </a:fillRef>
+                        <a:effectRef idx="0">
+                          <a:schemeClr val="accent1"/>
+                        </a:effectRef>
+                        <a:fontRef idx="minor">
+                          <a:schemeClr val="lt1"/>
+                        </a:fontRef>
+                      </wps:style>
+                      <wps:bodyPr rot="0" spcFirstLastPara="0" vertOverflow="overflow" horzOverflow="overflow" vert="horz" wrap="square" lIns="91440" tIns="45720" rIns="91440" bIns="45720" numCol="1" spcCol="0" rtlCol="0" fromWordArt="0" anchor="ctr" anchorCtr="0" forceAA="0" compatLnSpc="1">
+                        <a:prstTxWarp prst="textNoShape">
+                          <a:avLst/>
+                        </a:prstTxWarp>
+                        <a:noAutofit/>
+                      </wps:bodyPr>
+                    </wps:wsp>
+                  </a:graphicData>
+                </a:graphic>
+              </wp:anchor>
+            </w:drawing>
+          </mc:Choice>
+          <mc:Fallback>
+            <w:pict>
+              <v:shape w14:anchorId="7095828F" id="Freeform: Shape 7" o:spid="_x0000_s1026" style="position:absolute;margin-left:33.2pt;margin-top:109.75pt;width:42.55pt;height:181.75pt;z-index:251660288;visibility:visible;mso-wrap-style:square;mso-wrap-distance-left:9pt;mso-wrap-distance-top:0;mso-wrap-distance-right:9pt;mso-wrap-distance-bottom:0;mso-position-horizontal:absolute;mso-position-horizontal-relative:text;mso-position-vertical:absolute;mso-position-vertical-relative:text;v-text-anchor:middle" coordsize="540689,2308483" o:gfxdata="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" path="m389614,v-83542,50126,-3985,-1980,-63610,47708c280932,85269,324783,40630,270344,79514v-9150,6536,-15316,16535,-23853,23853c236429,111991,224747,118597,214685,127221v-8538,7318,-16950,14978,-23854,23854c179097,166162,159026,198783,159026,198783v-8744,26232,-11175,35082,-23854,63611c130358,273225,123672,283194,119270,294199v-36877,92192,-417,9204,-23854,79513c90902,387252,84391,400054,79513,413468v-5729,15754,-10601,31805,-15902,47708l47708,508884v-21066,84267,8916,-41087,-15903,95416c30306,612546,25672,619972,23854,628154v-3497,15738,-5671,31747,-7951,47707c8397,728405,5403,764952,,818985v2650,79513,4167,159072,7951,238539c9469,1089403,13629,1121106,15903,1152940v3027,42381,6022,84774,7951,127220c27226,1354343,27313,1428673,31805,1502797v1665,27468,15554,62565,23854,87464c58310,1598212,58962,1607141,63611,1614115v5301,7951,11628,15307,15902,23854c112427,1703801,57797,1617324,103367,1685677v13995,41987,3301,16878,39757,71562l159026,1781093r15903,23854c177579,1812898,178810,1821474,182880,1828800v6,10,39753,59630,47708,71562l262393,1948070v2650,7951,3881,16527,7951,23854c279626,1988632,291548,2003729,302150,2019632v5301,7951,9145,17097,15902,23854l341906,2067340v18908,56720,-7902,-11853,31805,47707c378360,2122021,377014,2131927,381663,2138901v6238,9356,16950,14978,23854,23854c450173,2220171,415593,2203220,461176,2218414v3650,10952,9326,44253,31805,39757c502352,2256297,503583,2242268,508884,2234317v2650,-29155,5038,-58334,7951,-87464c519968,2115520,525272,2061179,532738,2027583v1818,-8182,5301,-15903,7951,-23854c538039,2027583,536132,2051531,532738,2075291v-2341,16386,-10945,54208,-15903,71562c514533,2154912,511534,2162756,508884,2170707v-2651,26504,-4840,53059,-7952,79513c498742,2268833,508232,2294986,492981,2305879v-13641,9743,-31805,-10602,-47708,-15903l421419,2282025v-26362,-8787,-52181,-18388,-79513,-23854c297455,2249281,251904,2244646,206734,2242268v-21174,-1115,-42407,,-63610,e" filled="f" strokecolor="#c00000" strokeweight="2pt">
+                <v:path arrowok="t" o:connecttype="custom" o:connectlocs="389614,0;326004,47708;270344,79514;246491,103367;214685,127221;190831,151075;159026,198783;135172,262394;119270,294199;95416,373712;79513,413468;63611,461176;47708,508884;31805,604300;23854,628154;15903,675861;0,818985;7951,1057524;15903,1152940;23854,1280160;31805,1502797;55659,1590261;63611,1614115;79513,1637969;103367,1685677;143124,1757239;159026,1781093;174929,1804947;182880,1828800;230588,1900362;262393,1948070;270344,1971924;302150,2019632;318052,2043486;341906,2067340;373711,2115047;381663,2138901;405517,2162755;461176,2218414;492981,2258171;508884,2234317;516835,2146853;532738,2027583;540689,2003729;532738,2075291;516835,2146853;508884,2170707;500932,2250220;492981,2305879;445273,2289976;421419,2282025;341906,2258171;206734,2242268;143124,2242268" o:connectangles="0,0,0,0,0,0,0,0,0,0,0,0,0,0,0,0,0,0,0,0,0,0,0,0,0,0,0,0,0,0,0,0,0,0,0,0,0,0,0,0,0,0,0,0,0,0,0,0,0,0,0,0,0,0"/>
+              </v:shape>
+            </w:pict>
+          </mc:Fallback>
+        </mc:AlternateContent>
+      </w:r>
+      <w:r>
+        <w:rPr>
+          <w:noProof/>
+        </w:rPr>
+        <mc:AlternateContent>
+          <mc:Choice Requires="wps">
+            <w:drawing>
+              <wp:anchor distT="0" distB="0" distL="114300" distR="114300" simplePos="0" relativeHeight="251659264" behindDoc="0" locked="0" layoutInCell="1" allowOverlap="1" wp14:anchorId="31021118" wp14:editId="0FBDE2E9">
+                <wp:simplePos x="0" y="0"/>
+                <wp:positionH relativeFrom="column">
+                  <wp:posOffset>659958</wp:posOffset>
+                </wp:positionH>
+                <wp:positionV relativeFrom="paragraph">
+                  <wp:posOffset>439917</wp:posOffset>
+                </wp:positionV>
+                <wp:extent cx="1160891" cy="1073426"/>
+                <wp:effectExtent l="0" t="0" r="20320" b="12700"/>
+                <wp:wrapNone/>
+                <wp:docPr id="5" name="Freeform: Shape 5"/>
+                <wp:cNvGraphicFramePr/>
+                <a:graphic xmlns:a="http://schemas.openxmlformats.org/drawingml/2006/main">
+                  <a:graphicData uri="http://schemas.microsoft.com/office/word/2010/wordprocessingShape">
+                    <wps:wsp>
+                      <wps:cNvSpPr/>
+                      <wps:spPr>
+                        <a:xfrm>
+                          <a:off x="0" y="0"/>
+                          <a:ext cx="1160891" cy="1073426"/>
+                        </a:xfrm>
+                        <a:custGeom>
+                          <a:avLst/>
+                          <a:gdLst>
+                            <a:gd name="connsiteX0" fmla="*/ 962108 w 1160891"/>
+                            <a:gd name="connsiteY0" fmla="*/ 39756 h 1073426"/>
+                            <a:gd name="connsiteX1" fmla="*/ 755374 w 1160891"/>
+                            <a:gd name="connsiteY1" fmla="*/ 7951 h 1073426"/>
+                            <a:gd name="connsiteX2" fmla="*/ 492981 w 1160891"/>
+                            <a:gd name="connsiteY2" fmla="*/ 0 h 1073426"/>
+                            <a:gd name="connsiteX3" fmla="*/ 206734 w 1160891"/>
+                            <a:gd name="connsiteY3" fmla="*/ 7951 h 1073426"/>
+                            <a:gd name="connsiteX4" fmla="*/ 159026 w 1160891"/>
+                            <a:gd name="connsiteY4" fmla="*/ 31805 h 1073426"/>
+                            <a:gd name="connsiteX5" fmla="*/ 135172 w 1160891"/>
+                            <a:gd name="connsiteY5" fmla="*/ 39756 h 1073426"/>
+                            <a:gd name="connsiteX6" fmla="*/ 103367 w 1160891"/>
+                            <a:gd name="connsiteY6" fmla="*/ 71562 h 1073426"/>
+                            <a:gd name="connsiteX7" fmla="*/ 71562 w 1160891"/>
+                            <a:gd name="connsiteY7" fmla="*/ 119270 h 1073426"/>
+                            <a:gd name="connsiteX8" fmla="*/ 55659 w 1160891"/>
+                            <a:gd name="connsiteY8" fmla="*/ 143123 h 1073426"/>
+                            <a:gd name="connsiteX9" fmla="*/ 39757 w 1160891"/>
+                            <a:gd name="connsiteY9" fmla="*/ 166977 h 1073426"/>
+                            <a:gd name="connsiteX10" fmla="*/ 23854 w 1160891"/>
+                            <a:gd name="connsiteY10" fmla="*/ 190831 h 1073426"/>
+                            <a:gd name="connsiteX11" fmla="*/ 0 w 1160891"/>
+                            <a:gd name="connsiteY11" fmla="*/ 302150 h 1073426"/>
+                            <a:gd name="connsiteX12" fmla="*/ 7952 w 1160891"/>
+                            <a:gd name="connsiteY12" fmla="*/ 572494 h 1073426"/>
+                            <a:gd name="connsiteX13" fmla="*/ 15903 w 1160891"/>
+                            <a:gd name="connsiteY13" fmla="*/ 612250 h 1073426"/>
+                            <a:gd name="connsiteX14" fmla="*/ 31805 w 1160891"/>
+                            <a:gd name="connsiteY14" fmla="*/ 675861 h 1073426"/>
+                            <a:gd name="connsiteX15" fmla="*/ 55659 w 1160891"/>
+                            <a:gd name="connsiteY15" fmla="*/ 747423 h 1073426"/>
+                            <a:gd name="connsiteX16" fmla="*/ 79513 w 1160891"/>
+                            <a:gd name="connsiteY16" fmla="*/ 818984 h 1073426"/>
+                            <a:gd name="connsiteX17" fmla="*/ 87465 w 1160891"/>
+                            <a:gd name="connsiteY17" fmla="*/ 842838 h 1073426"/>
+                            <a:gd name="connsiteX18" fmla="*/ 119270 w 1160891"/>
+                            <a:gd name="connsiteY18" fmla="*/ 890546 h 1073426"/>
+                            <a:gd name="connsiteX19" fmla="*/ 135172 w 1160891"/>
+                            <a:gd name="connsiteY19" fmla="*/ 914400 h 1073426"/>
+                            <a:gd name="connsiteX20" fmla="*/ 182880 w 1160891"/>
+                            <a:gd name="connsiteY20" fmla="*/ 946205 h 1073426"/>
+                            <a:gd name="connsiteX21" fmla="*/ 222637 w 1160891"/>
+                            <a:gd name="connsiteY21" fmla="*/ 978010 h 1073426"/>
+                            <a:gd name="connsiteX22" fmla="*/ 246491 w 1160891"/>
+                            <a:gd name="connsiteY22" fmla="*/ 993913 h 1073426"/>
+                            <a:gd name="connsiteX23" fmla="*/ 294199 w 1160891"/>
+                            <a:gd name="connsiteY23" fmla="*/ 1009816 h 1073426"/>
+                            <a:gd name="connsiteX24" fmla="*/ 365760 w 1160891"/>
+                            <a:gd name="connsiteY24" fmla="*/ 1041621 h 1073426"/>
+                            <a:gd name="connsiteX25" fmla="*/ 413468 w 1160891"/>
+                            <a:gd name="connsiteY25" fmla="*/ 1057523 h 1073426"/>
+                            <a:gd name="connsiteX26" fmla="*/ 437322 w 1160891"/>
+                            <a:gd name="connsiteY26" fmla="*/ 1065475 h 1073426"/>
+                            <a:gd name="connsiteX27" fmla="*/ 477079 w 1160891"/>
+                            <a:gd name="connsiteY27" fmla="*/ 1073426 h 1073426"/>
+                            <a:gd name="connsiteX28" fmla="*/ 763325 w 1160891"/>
+                            <a:gd name="connsiteY28" fmla="*/ 1065475 h 1073426"/>
+                            <a:gd name="connsiteX29" fmla="*/ 890546 w 1160891"/>
+                            <a:gd name="connsiteY29" fmla="*/ 1033670 h 1073426"/>
+                            <a:gd name="connsiteX30" fmla="*/ 914400 w 1160891"/>
+                            <a:gd name="connsiteY30" fmla="*/ 1025718 h 1073426"/>
+                            <a:gd name="connsiteX31" fmla="*/ 938254 w 1160891"/>
+                            <a:gd name="connsiteY31" fmla="*/ 1017767 h 1073426"/>
+                            <a:gd name="connsiteX32" fmla="*/ 962108 w 1160891"/>
+                            <a:gd name="connsiteY32" fmla="*/ 1001864 h 1073426"/>
+                            <a:gd name="connsiteX33" fmla="*/ 985962 w 1160891"/>
+                            <a:gd name="connsiteY33" fmla="*/ 993913 h 1073426"/>
+                            <a:gd name="connsiteX34" fmla="*/ 1009816 w 1160891"/>
+                            <a:gd name="connsiteY34" fmla="*/ 970059 h 1073426"/>
+                            <a:gd name="connsiteX35" fmla="*/ 1033670 w 1160891"/>
+                            <a:gd name="connsiteY35" fmla="*/ 954156 h 1073426"/>
+                            <a:gd name="connsiteX36" fmla="*/ 1065475 w 1160891"/>
+                            <a:gd name="connsiteY36" fmla="*/ 906449 h 1073426"/>
+                            <a:gd name="connsiteX37" fmla="*/ 1081378 w 1160891"/>
+                            <a:gd name="connsiteY37" fmla="*/ 882595 h 1073426"/>
+                            <a:gd name="connsiteX38" fmla="*/ 1113183 w 1160891"/>
+                            <a:gd name="connsiteY38" fmla="*/ 787179 h 1073426"/>
+                            <a:gd name="connsiteX39" fmla="*/ 1121134 w 1160891"/>
+                            <a:gd name="connsiteY39" fmla="*/ 763325 h 1073426"/>
+                            <a:gd name="connsiteX40" fmla="*/ 1129085 w 1160891"/>
+                            <a:gd name="connsiteY40" fmla="*/ 739471 h 1073426"/>
+                            <a:gd name="connsiteX41" fmla="*/ 1137037 w 1160891"/>
+                            <a:gd name="connsiteY41" fmla="*/ 707666 h 1073426"/>
+                            <a:gd name="connsiteX42" fmla="*/ 1144988 w 1160891"/>
+                            <a:gd name="connsiteY42" fmla="*/ 683812 h 1073426"/>
+                            <a:gd name="connsiteX43" fmla="*/ 1160891 w 1160891"/>
+                            <a:gd name="connsiteY43" fmla="*/ 596348 h 1073426"/>
+                            <a:gd name="connsiteX44" fmla="*/ 1152939 w 1160891"/>
+                            <a:gd name="connsiteY44" fmla="*/ 349857 h 1073426"/>
+                            <a:gd name="connsiteX45" fmla="*/ 1144988 w 1160891"/>
+                            <a:gd name="connsiteY45" fmla="*/ 318052 h 1073426"/>
+                            <a:gd name="connsiteX46" fmla="*/ 1121134 w 1160891"/>
+                            <a:gd name="connsiteY46" fmla="*/ 246490 h 1073426"/>
+                            <a:gd name="connsiteX47" fmla="*/ 1113183 w 1160891"/>
+                            <a:gd name="connsiteY47" fmla="*/ 222636 h 1073426"/>
+                            <a:gd name="connsiteX48" fmla="*/ 1073426 w 1160891"/>
+                            <a:gd name="connsiteY48" fmla="*/ 151075 h 1073426"/>
+                            <a:gd name="connsiteX49" fmla="*/ 1025719 w 1160891"/>
+                            <a:gd name="connsiteY49" fmla="*/ 119270 h 1073426"/>
+                            <a:gd name="connsiteX50" fmla="*/ 985962 w 1160891"/>
+                            <a:gd name="connsiteY50" fmla="*/ 87464 h 1073426"/>
+                            <a:gd name="connsiteX51" fmla="*/ 938254 w 1160891"/>
+                            <a:gd name="connsiteY51" fmla="*/ 55659 h 1073426"/>
+                            <a:gd name="connsiteX52" fmla="*/ 962108 w 1160891"/>
+                            <a:gd name="connsiteY52" fmla="*/ 39756 h 1073426"/>
+                          </a:gdLst>
+                          <a:ahLst/>
+                          <a:cxnLst>
+                            <a:cxn ang="0">
+                              <a:pos x="connsiteX0" y="connsiteY0"/>
+                            </a:cxn>
+                            <a:cxn ang="0">
+                              <a:pos x="connsiteX1" y="connsiteY1"/>
+                            </a:cxn>
+                            <a:cxn ang="0">
+                              <a:pos x="connsiteX2" y="connsiteY2"/>
+                            </a:cxn>
+                            <a:cxn ang="0">
+                              <a:pos x="connsiteX3" y="connsiteY3"/>
+                            </a:cxn>
+                            <a:cxn ang="0">
+                              <a:pos x="connsiteX4" y="connsiteY4"/>
+                            </a:cxn>
+                            <a:cxn ang="0">
+                              <a:pos x="connsiteX5" y="connsiteY5"/>
+                            </a:cxn>
+                            <a:cxn ang="0">
+                              <a:pos x="connsiteX6" y="connsiteY6"/>
+                            </a:cxn>
+                            <a:cxn ang="0">
+                              <a:pos x="connsiteX7" y="connsiteY7"/>
+                            </a:cxn>
+                            <a:cxn ang="0">
+                              <a:pos x="connsiteX8" y="connsiteY8"/>
+                            </a:cxn>
+                            <a:cxn ang="0">
+                              <a:pos x="connsiteX9" y="connsiteY9"/>
+                            </a:cxn>
+                            <a:cxn ang="0">
+                              <a:pos x="connsiteX10" y="connsiteY10"/>
+                            </a:cxn>
+                            <a:cxn ang="0">
+                              <a:pos x="connsiteX11" y="connsiteY11"/>
+                            </a:cxn>
+                            <a:cxn ang="0">
+                              <a:pos x="connsiteX12" y="connsiteY12"/>
+                            </a:cxn>
+                            <a:cxn ang="0">
+                              <a:pos x="connsiteX13" y="connsiteY13"/>
+                            </a:cxn>
+                            <a:cxn ang="0">
+                              <a:pos x="connsiteX14" y="connsiteY14"/>
+                            </a:cxn>
+                            <a:cxn ang="0">
+                              <a:pos x="connsiteX15" y="connsiteY15"/>
+                            </a:cxn>
+                            <a:cxn ang="0">
+                              <a:pos x="connsiteX16" y="connsiteY16"/>
+                            </a:cxn>
+                            <a:cxn ang="0">
+                              <a:pos x="connsiteX17" y="connsiteY17"/>
+                            </a:cxn>
+                            <a:cxn ang="0">
+                              <a:pos x="connsiteX18" y="connsiteY18"/>
+                            </a:cxn>
+                            <a:cxn ang="0">
+                              <a:pos x="connsiteX19" y="connsiteY19"/>
+                            </a:cxn>
+                            <a:cxn ang="0">
+                              <a:pos x="connsiteX20" y="connsiteY20"/>
+                            </a:cxn>
+                            <a:cxn ang="0">
+                              <a:pos x="connsiteX21" y="connsiteY21"/>
+                            </a:cxn>
+                            <a:cxn ang="0">
+                              <a:pos x="connsiteX22" y="connsiteY22"/>
+                            </a:cxn>
+                            <a:cxn ang="0">
+                              <a:pos x="connsiteX23" y="connsiteY23"/>
+                            </a:cxn>
+                            <a:cxn ang="0">
+                              <a:pos x="connsiteX24" y="connsiteY24"/>
+                            </a:cxn>
+                            <a:cxn ang="0">
+                              <a:pos x="connsiteX25" y="connsiteY25"/>
+                            </a:cxn>
+                            <a:cxn ang="0">
+                              <a:pos x="connsiteX26" y="connsiteY26"/>
+                            </a:cxn>
+                            <a:cxn ang="0">
+                              <a:pos x="connsiteX27" y="connsiteY27"/>
+                            </a:cxn>
+                            <a:cxn ang="0">
+                              <a:pos x="connsiteX28" y="connsiteY28"/>
+                            </a:cxn>
+                            <a:cxn ang="0">
+                              <a:pos x="connsiteX29" y="connsiteY29"/>
+                            </a:cxn>
+                            <a:cxn ang="0">
+                              <a:pos x="connsiteX30" y="connsiteY30"/>
+                            </a:cxn>
+                            <a:cxn ang="0">
+                              <a:pos x="connsiteX31" y="connsiteY31"/>
+                            </a:cxn>
+                            <a:cxn ang="0">
+                              <a:pos x="connsiteX32" y="connsiteY32"/>
+                            </a:cxn>
+                            <a:cxn ang="0">
+                              <a:pos x="connsiteX33" y="connsiteY33"/>
+                            </a:cxn>
+                            <a:cxn ang="0">
+                              <a:pos x="connsiteX34" y="connsiteY34"/>
+                            </a:cxn>
+                            <a:cxn ang="0">
+                              <a:pos x="connsiteX35" y="connsiteY35"/>
+                            </a:cxn>
+                            <a:cxn ang="0">
+                              <a:pos x="connsiteX36" y="connsiteY36"/>
+                            </a:cxn>
+                            <a:cxn ang="0">
+                              <a:pos x="connsiteX37" y="connsiteY37"/>
+                            </a:cxn>
+                            <a:cxn ang="0">
+                              <a:pos x="connsiteX38" y="connsiteY38"/>
+                            </a:cxn>
+                            <a:cxn ang="0">
+                              <a:pos x="connsiteX39" y="connsiteY39"/>
+                            </a:cxn>
+                            <a:cxn ang="0">
+                              <a:pos x="connsiteX40" y="connsiteY40"/>
+                            </a:cxn>
+                            <a:cxn ang="0">
+                              <a:pos x="connsiteX41" y="connsiteY41"/>
+                            </a:cxn>
+                            <a:cxn ang="0">
+                              <a:pos x="connsiteX42" y="connsiteY42"/>
+                            </a:cxn>
+                            <a:cxn ang="0">
+                              <a:pos x="connsiteX43" y="connsiteY43"/>
+                            </a:cxn>
+                            <a:cxn ang="0">
+                              <a:pos x="connsiteX44" y="connsiteY44"/>
+                            </a:cxn>
+                            <a:cxn ang="0">
+                              <a:pos x="connsiteX45" y="connsiteY45"/>
+                            </a:cxn>
+                            <a:cxn ang="0">
+                              <a:pos x="connsiteX46" y="connsiteY46"/>
+                            </a:cxn>
+                            <a:cxn ang="0">
+                              <a:pos x="connsiteX47" y="connsiteY47"/>
+                            </a:cxn>
+                            <a:cxn ang="0">
+                              <a:pos x="connsiteX48" y="connsiteY48"/>
+                            </a:cxn>
+                            <a:cxn ang="0">
+                              <a:pos x="connsiteX49" y="connsiteY49"/>
+                            </a:cxn>
+                            <a:cxn ang="0">
+                              <a:pos x="connsiteX50" y="connsiteY50"/>
+                            </a:cxn>
+                            <a:cxn ang="0">
+                              <a:pos x="connsiteX51" y="connsiteY51"/>
+                            </a:cxn>
+                            <a:cxn ang="0">
+                              <a:pos x="connsiteX52" y="connsiteY52"/>
+                            </a:cxn>
+                          </a:cxnLst>
+                          <a:rect l="l" t="t" r="r" b="b"/>
+                          <a:pathLst>
+                            <a:path w="1160891" h="1073426">
+                              <a:moveTo>
+                                <a:pt x="962108" y="39756"/>
+                              </a:moveTo>
+                              <a:cubicBezTo>
+                                <a:pt x="893430" y="26021"/>
+                                <a:pt x="825685" y="11221"/>
+                                <a:pt x="755374" y="7951"/>
+                              </a:cubicBezTo>
+                              <a:cubicBezTo>
+                                <a:pt x="667964" y="3885"/>
+                                <a:pt x="580445" y="2650"/>
+                                <a:pt x="492981" y="0"/>
+                              </a:cubicBezTo>
+                              <a:cubicBezTo>
+                                <a:pt x="397565" y="2650"/>
+                                <a:pt x="302061" y="3062"/>
+                                <a:pt x="206734" y="7951"/>
+                              </a:cubicBezTo>
+                              <a:cubicBezTo>
+                                <a:pt x="184467" y="9093"/>
+                                <a:pt x="177709" y="22464"/>
+                                <a:pt x="159026" y="31805"/>
+                              </a:cubicBezTo>
+                              <a:cubicBezTo>
+                                <a:pt x="151529" y="35553"/>
+                                <a:pt x="143123" y="37106"/>
+                                <a:pt x="135172" y="39756"/>
+                              </a:cubicBezTo>
+                              <a:cubicBezTo>
+                                <a:pt x="113970" y="103365"/>
+                                <a:pt x="145773" y="29155"/>
+                                <a:pt x="103367" y="71562"/>
+                              </a:cubicBezTo>
+                              <a:cubicBezTo>
+                                <a:pt x="89852" y="85077"/>
+                                <a:pt x="82164" y="103367"/>
+                                <a:pt x="71562" y="119270"/>
+                              </a:cubicBezTo>
+                              <a:lnTo>
+                                <a:pt x="55659" y="143123"/>
+                              </a:lnTo>
+                              <a:lnTo>
+                                <a:pt x="39757" y="166977"/>
+                              </a:lnTo>
+                              <a:lnTo>
+                                <a:pt x="23854" y="190831"/>
+                              </a:lnTo>
+                              <a:cubicBezTo>
+                                <a:pt x="1195" y="258811"/>
+                                <a:pt x="10031" y="221906"/>
+                                <a:pt x="0" y="302150"/>
+                              </a:cubicBezTo>
+                              <a:cubicBezTo>
+                                <a:pt x="2651" y="392265"/>
+                                <a:pt x="3335" y="482459"/>
+                                <a:pt x="7952" y="572494"/>
+                              </a:cubicBezTo>
+                              <a:cubicBezTo>
+                                <a:pt x="8644" y="585991"/>
+                                <a:pt x="12864" y="599082"/>
+                                <a:pt x="15903" y="612250"/>
+                              </a:cubicBezTo>
+                              <a:cubicBezTo>
+                                <a:pt x="20817" y="633547"/>
+                                <a:pt x="24893" y="655126"/>
+                                <a:pt x="31805" y="675861"/>
+                              </a:cubicBezTo>
+                              <a:lnTo>
+                                <a:pt x="55659" y="747423"/>
+                              </a:lnTo>
+                              <a:lnTo>
+                                <a:pt x="79513" y="818984"/>
+                              </a:lnTo>
+                              <a:cubicBezTo>
+                                <a:pt x="82164" y="826935"/>
+                                <a:pt x="82816" y="835864"/>
+                                <a:pt x="87465" y="842838"/>
+                              </a:cubicBezTo>
+                              <a:lnTo>
+                                <a:pt x="119270" y="890546"/>
+                              </a:lnTo>
+                              <a:cubicBezTo>
+                                <a:pt x="124571" y="898497"/>
+                                <a:pt x="127221" y="909099"/>
+                                <a:pt x="135172" y="914400"/>
+                              </a:cubicBezTo>
+                              <a:lnTo>
+                                <a:pt x="182880" y="946205"/>
+                              </a:lnTo>
+                              <a:cubicBezTo>
+                                <a:pt x="209689" y="986417"/>
+                                <a:pt x="184230" y="958806"/>
+                                <a:pt x="222637" y="978010"/>
+                              </a:cubicBezTo>
+                              <a:cubicBezTo>
+                                <a:pt x="231184" y="982284"/>
+                                <a:pt x="237758" y="990032"/>
+                                <a:pt x="246491" y="993913"/>
+                              </a:cubicBezTo>
+                              <a:cubicBezTo>
+                                <a:pt x="261809" y="1000721"/>
+                                <a:pt x="280251" y="1000518"/>
+                                <a:pt x="294199" y="1009816"/>
+                              </a:cubicBezTo>
+                              <a:cubicBezTo>
+                                <a:pt x="331999" y="1035016"/>
+                                <a:pt x="308988" y="1022697"/>
+                                <a:pt x="365760" y="1041621"/>
+                              </a:cubicBezTo>
+                              <a:lnTo>
+                                <a:pt x="413468" y="1057523"/>
+                              </a:lnTo>
+                              <a:cubicBezTo>
+                                <a:pt x="421419" y="1060174"/>
+                                <a:pt x="429103" y="1063831"/>
+                                <a:pt x="437322" y="1065475"/>
+                              </a:cubicBezTo>
+                              <a:lnTo>
+                                <a:pt x="477079" y="1073426"/>
+                              </a:lnTo>
+                              <a:cubicBezTo>
+                                <a:pt x="572494" y="1070776"/>
+                                <a:pt x="668075" y="1071687"/>
+                                <a:pt x="763325" y="1065475"/>
+                              </a:cubicBezTo>
+                              <a:cubicBezTo>
+                                <a:pt x="811036" y="1062363"/>
+                                <a:pt x="847113" y="1048148"/>
+                                <a:pt x="890546" y="1033670"/>
+                              </a:cubicBezTo>
+                              <a:lnTo>
+                                <a:pt x="914400" y="1025718"/>
+                              </a:lnTo>
+                              <a:lnTo>
+                                <a:pt x="938254" y="1017767"/>
+                              </a:lnTo>
+                              <a:cubicBezTo>
+                                <a:pt x="946205" y="1012466"/>
+                                <a:pt x="953561" y="1006138"/>
+                                <a:pt x="962108" y="1001864"/>
+                              </a:cubicBezTo>
+                              <a:cubicBezTo>
+                                <a:pt x="969605" y="998116"/>
+                                <a:pt x="978988" y="998562"/>
+                                <a:pt x="985962" y="993913"/>
+                              </a:cubicBezTo>
+                              <a:cubicBezTo>
+                                <a:pt x="995318" y="987676"/>
+                                <a:pt x="1001177" y="977258"/>
+                                <a:pt x="1009816" y="970059"/>
+                              </a:cubicBezTo>
+                              <a:cubicBezTo>
+                                <a:pt x="1017157" y="963941"/>
+                                <a:pt x="1025719" y="959457"/>
+                                <a:pt x="1033670" y="954156"/>
+                              </a:cubicBezTo>
+                              <a:lnTo>
+                                <a:pt x="1065475" y="906449"/>
+                              </a:lnTo>
+                              <a:lnTo>
+                                <a:pt x="1081378" y="882595"/>
+                              </a:lnTo>
+                              <a:lnTo>
+                                <a:pt x="1113183" y="787179"/>
+                              </a:lnTo>
+                              <a:lnTo>
+                                <a:pt x="1121134" y="763325"/>
+                              </a:lnTo>
+                              <a:cubicBezTo>
+                                <a:pt x="1123784" y="755374"/>
+                                <a:pt x="1127052" y="747602"/>
+                                <a:pt x="1129085" y="739471"/>
+                              </a:cubicBezTo>
+                              <a:cubicBezTo>
+                                <a:pt x="1131736" y="728869"/>
+                                <a:pt x="1134035" y="718174"/>
+                                <a:pt x="1137037" y="707666"/>
+                              </a:cubicBezTo>
+                              <a:cubicBezTo>
+                                <a:pt x="1139340" y="699607"/>
+                                <a:pt x="1142955" y="691943"/>
+                                <a:pt x="1144988" y="683812"/>
+                              </a:cubicBezTo>
+                              <a:cubicBezTo>
+                                <a:pt x="1150543" y="661593"/>
+                                <a:pt x="1157348" y="617607"/>
+                                <a:pt x="1160891" y="596348"/>
+                              </a:cubicBezTo>
+                              <a:cubicBezTo>
+                                <a:pt x="1158240" y="514184"/>
+                                <a:pt x="1157629" y="431930"/>
+                                <a:pt x="1152939" y="349857"/>
+                              </a:cubicBezTo>
+                              <a:cubicBezTo>
+                                <a:pt x="1152316" y="338947"/>
+                                <a:pt x="1148128" y="328519"/>
+                                <a:pt x="1144988" y="318052"/>
+                              </a:cubicBezTo>
+                              <a:cubicBezTo>
+                                <a:pt x="1137763" y="293968"/>
+                                <a:pt x="1129085" y="270344"/>
+                                <a:pt x="1121134" y="246490"/>
+                              </a:cubicBezTo>
+                              <a:lnTo>
+                                <a:pt x="1113183" y="222636"/>
+                              </a:lnTo>
+                              <a:cubicBezTo>
+                                <a:pt x="1104897" y="197778"/>
+                                <a:pt x="1096861" y="166699"/>
+                                <a:pt x="1073426" y="151075"/>
+                              </a:cubicBezTo>
+                              <a:lnTo>
+                                <a:pt x="1025719" y="119270"/>
+                              </a:lnTo>
+                              <a:cubicBezTo>
+                                <a:pt x="996336" y="75196"/>
+                                <a:pt x="1026627" y="110056"/>
+                                <a:pt x="985962" y="87464"/>
+                              </a:cubicBezTo>
+                              <a:cubicBezTo>
+                                <a:pt x="969255" y="78182"/>
+                                <a:pt x="956386" y="61703"/>
+                                <a:pt x="938254" y="55659"/>
+                              </a:cubicBezTo>
+                              <a:lnTo>
+                                <a:pt x="962108" y="39756"/>
+                              </a:lnTo>
+                              <a:close/>
+                            </a:path>
+                          </a:pathLst>
+                        </a:custGeom>
+                        <a:noFill/>
+                        <a:ln>
+                          <a:solidFill>
+                            <a:srgbClr val="C00000"/>
+                          </a:solidFill>
+                        </a:ln>
+                      </wps:spPr>
+                      <wps:style>
+                        <a:lnRef idx="2">
+                          <a:schemeClr val="accent1">
+                            <a:shade val="50000"/>
+                          </a:schemeClr>
+                        </a:lnRef>
+                        <a:fillRef idx="1">
+                          <a:schemeClr val="accent1"/>
+                        </a:fillRef>
+                        <a:effectRef idx="0">
+                          <a:schemeClr val="accent1"/>
+                        </a:effectRef>
+                        <a:fontRef idx="minor">
+                          <a:schemeClr val="lt1"/>
+                        </a:fontRef>
+                      </wps:style>
+                      <wps:bodyPr rot="0" spcFirstLastPara="0" vertOverflow="overflow" horzOverflow="overflow" vert="horz" wrap="square" lIns="91440" tIns="45720" rIns="91440" bIns="45720" numCol="1" spcCol="0" rtlCol="0" fromWordArt="0" anchor="ctr" anchorCtr="0" forceAA="0" compatLnSpc="1">
+                        <a:prstTxWarp prst="textNoShape">
+                          <a:avLst/>
+                        </a:prstTxWarp>
+                        <a:noAutofit/>
+                      </wps:bodyPr>
+                    </wps:wsp>
+                  </a:graphicData>
+                </a:graphic>
+              </wp:anchor>
+            </w:drawing>
+          </mc:Choice>
+          <mc:Fallback>
+            <w:pict>
+              <v:shape w14:anchorId="603A8398" id="Freeform: Shape 5" o:spid="_x0000_s1026" style="position:absolute;margin-left:51.95pt;margin-top:34.65pt;width:91.4pt;height:84.5pt;z-index:251659264;visibility:visible;mso-wrap-style:square;mso-wrap-distance-left:9pt;mso-wrap-distance-top:0;mso-wrap-distance-right:9pt;mso-wrap-distance-bottom:0;mso-position-horizontal:absolute;mso-position-horizontal-relative:text;mso-position-vertical:absolute;mso-position-vertical-relative:text;v-text-anchor:middle" coordsize="1160891,1073426" o:gfxdata="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" path="m962108,39756c893430,26021,825685,11221,755374,7951,667964,3885,580445,2650,492981,,397565,2650,302061,3062,206734,7951,184467,9093,177709,22464,159026,31805v-7497,3748,-15903,5301,-23854,7951c113970,103365,145773,29155,103367,71562,89852,85077,82164,103367,71562,119270l55659,143123,39757,166977,23854,190831c1195,258811,10031,221906,,302150v2651,90115,3335,180309,7952,270344c8644,585991,12864,599082,15903,612250v4914,21297,8990,42876,15902,63611l55659,747423r23854,71561c82164,826935,82816,835864,87465,842838r31805,47708c124571,898497,127221,909099,135172,914400r47708,31805c209689,986417,184230,958806,222637,978010v8547,4274,15121,12022,23854,15903c261809,1000721,280251,1000518,294199,1009816v37800,25200,14789,12881,71561,31805l413468,1057523v7951,2651,15635,6308,23854,7952l477079,1073426v95415,-2650,190996,-1739,286246,-7951c811036,1062363,847113,1048148,890546,1033670r23854,-7952l938254,1017767v7951,-5301,15307,-11629,23854,-15903c969605,998116,978988,998562,985962,993913v9356,-6237,15215,-16655,23854,-23854c1017157,963941,1025719,959457,1033670,954156r31805,-47707l1081378,882595r31805,-95416l1121134,763325v2650,-7951,5918,-15723,7951,-23854c1131736,728869,1134035,718174,1137037,707666v2303,-8059,5918,-15723,7951,-23854c1150543,661593,1157348,617607,1160891,596348v-2651,-82164,-3262,-164418,-7952,-246491c1152316,338947,1148128,328519,1144988,318052v-7225,-24084,-15903,-47708,-23854,-71562l1113183,222636v-8286,-24858,-16322,-55937,-39757,-71561l1025719,119270v-29383,-44074,908,-9214,-39757,-31806c969255,78182,956386,61703,938254,55659l962108,39756xe" filled="f" strokecolor="#c00000" strokeweight="2pt">
+                <v:path arrowok="t" o:connecttype="custom" o:connectlocs="962108,39756;755374,7951;492981,0;206734,7951;159026,31805;135172,39756;103367,71562;71562,119270;55659,143123;39757,166977;23854,190831;0,302150;7952,572494;15903,612250;31805,675861;55659,747423;79513,818984;87465,842838;119270,890546;135172,914400;182880,946205;222637,978010;246491,993913;294199,1009816;365760,1041621;413468,1057523;437322,1065475;477079,1073426;763325,1065475;890546,1033670;914400,1025718;938254,1017767;962108,1001864;985962,993913;1009816,970059;1033670,954156;1065475,906449;1081378,882595;1113183,787179;1121134,763325;1129085,739471;1137037,707666;1144988,683812;1160891,596348;1152939,349857;1144988,318052;1121134,246490;1113183,222636;1073426,151075;1025719,119270;985962,87464;938254,55659;962108,39756" o:connectangles="0,0,0,0,0,0,0,0,0,0,0,0,0,0,0,0,0,0,0,0,0,0,0,0,0,0,0,0,0,0,0,0,0,0,0,0,0,0,0,0,0,0,0,0,0,0,0,0,0,0,0,0,0"/>
+              </v:shape>
+            </w:pict>
+          </mc:Fallback>
+        </mc:AlternateContent>
+      </w:r>
+      <w:r>
+        <w:rPr>
+          <w:noProof/>
+        </w:rPr>
+        <w:drawing>
+          <wp:inline distT="0" distB="0" distL="0" distR="0" wp14:anchorId="5EFEA110" wp14:editId="20B9E22F">
+            <wp:extent cx="4476584" cy="3530226"/>
+            <wp:effectExtent l="0" t="0" r="635" b="0"/>
+            <wp:docPr id="1" name="Picture 1"/>
+            <wp:cNvGraphicFramePr>
+              <a:graphicFrameLocks xmlns:a="http://schemas.openxmlformats.org/drawingml/2006/main" noChangeAspect="1"/>
+            </wp:cNvGraphicFramePr>
+            <a:graphic xmlns:a="http://schemas.openxmlformats.org/drawingml/2006/main">
+              <a:graphicData uri="http://schemas.openxmlformats.org/drawingml/2006/picture">
+                <pic:pic xmlns:pic="http://schemas.openxmlformats.org/drawingml/2006/picture">
+                  <pic:nvPicPr>
+                    <pic:cNvPr id="0" name="Picture 1"/>
+                    <pic:cNvPicPr>
+                      <a:picLocks noChangeAspect="1" noChangeArrowheads="1"/>
+                    </pic:cNvPicPr>
+                  </pic:nvPicPr>
+                  <pic:blipFill>
+                    <a:blip r:embed="rId6">
+                      <a:extLst>
+                        <a:ext uri="{28A0092B-C50C-407E-A947-70E740481C1C}">
+                          <a14:useLocalDpi xmlns:a14="http://schemas.microsoft.com/office/drawing/2010/main" val="0"/>
+                        </a:ext>
+                      </a:extLst>
+                    </a:blip>
+                    <a:srcRect/>
+                    <a:stretch>
+                      <a:fillRect/>
+                    </a:stretch>
+                  </pic:blipFill>
+                  <pic:spPr bwMode="auto">
+                    <a:xfrm>
+                      <a:off x="0" y="0"/>
+                      <a:ext cx="4509901" cy="3556500"/>
+                    </a:xfrm>
+                    <a:prstGeom prst="rect">
+                      <a:avLst/>
+                    </a:prstGeom>
+                    <a:noFill/>
+                    <a:ln>
+                      <a:noFill/>
+                    </a:ln>
+                  </pic:spPr>
+                </pic:pic>
+              </a:graphicData>
+            </a:graphic>
+          </wp:inline>
+        </w:drawing>
+      </w:r>
+    </w:p>
+    <w:p>
+      <w:pPr>
+        <w:ind w:left="720"/>
+        <w:jc w:val="center"/>
+      </w:pPr>
       <w:r>
         <w:rPr>
           <w:noProof/>
@@ -1192,7 +2441,7 @@
                     </pic:cNvPicPr>
                   </pic:nvPicPr>
                   <pic:blipFill>
-                    <a:blip r:embed="rId6">
+                    <a:blip r:embed="rId7">
                       <a:extLst>
                         <a:ext uri="{28A0092B-C50C-407E-A947-70E740481C1C}">
                           <a14:useLocalDpi xmlns:a14="http://schemas.microsoft.com/office/drawing/2010/main" val="0"/>
@@ -1269,7 +2518,6 @@
         <w:ind w:left="2880"/>
       </w:pPr>
       <w:r>
-        <w:lastRenderedPageBreak/>
         <w:t xml:space="preserve">IF options </w:t>
       </w:r>
       <w:proofErr w:type="gramStart"/>
@@ -1328,6 +2576,7 @@
         <w:spacing w:after="0"/>
       </w:pPr>
       <w:r>
+        <w:lastRenderedPageBreak/>
         <w:tab/>
       </w:r>
       <w:r>
@@ -1464,8 +2713,6 @@
       </w:r>
       <w:r>
         <w:tab/>
-      </w:r>
-      <w:r>
         <w:t>IF slider is used</w:t>
       </w:r>
     </w:p>
@@ -1479,10 +2726,7 @@
       </w:r>
       <w:r>
         <w:tab/>
-        <w:t xml:space="preserve">  </w:t>
-      </w:r>
-      <w:r>
-        <w:t>update volume level values</w:t>
+        <w:t xml:space="preserve">  update volume level values</w:t>
       </w:r>
     </w:p>
     <w:p>
@@ -1495,8 +2739,6 @@
       </w:r>
       <w:r>
         <w:tab/>
-      </w:r>
-      <w:r>
         <w:t>IF back button is selected</w:t>
       </w:r>
     </w:p>
@@ -1510,10 +2752,7 @@
       </w:r>
       <w:r>
         <w:tab/>
-        <w:t xml:space="preserve">  </w:t>
-      </w:r>
-      <w:r>
-        <w:t>GOTO Main Menu</w:t>
+        <w:t xml:space="preserve">  GOTO Main Menu</w:t>
       </w:r>
     </w:p>
     <w:p>
@@ -1680,43 +2919,7 @@
         <w:rPr>
           <w:bCs/>
         </w:rPr>
-        <w:t xml:space="preserve">Write a script that will click the </w:t>
-      </w:r>
-      <w:r>
-        <w:rPr>
-          <w:bCs/>
-        </w:rPr>
-        <w:t>options</w:t>
-      </w:r>
-      <w:r>
-        <w:rPr>
-          <w:bCs/>
-        </w:rPr>
-        <w:t xml:space="preserve"> button 100 times. Each time, the script will log a debug message to an output file that displays the message “</w:t>
-      </w:r>
-      <w:r>
-        <w:rPr>
-          <w:bCs/>
-        </w:rPr>
-        <w:t>Options Menu</w:t>
-      </w:r>
-      <w:r>
-        <w:rPr>
-          <w:bCs/>
-        </w:rPr>
-        <w:t>”</w:t>
-      </w:r>
-      <w:r>
-        <w:rPr>
-          <w:bCs/>
-        </w:rPr>
-        <w:t>, if the current active game object in the scene is the Options Menu</w:t>
-      </w:r>
-      <w:r>
-        <w:rPr>
-          <w:bCs/>
-        </w:rPr>
-        <w:t xml:space="preserve">. </w:t>
+        <w:t xml:space="preserve">Write a script that will click the options button 100 times. Each time, the script will log a debug message to an output file that displays the message “Options Menu”, if the current active game object in the scene is the Options Menu. </w:t>
       </w:r>
     </w:p>
     <w:p>
@@ -1766,25 +2969,7 @@
         <w:rPr>
           <w:bCs/>
         </w:rPr>
-        <w:t xml:space="preserve">How many times the test produces </w:t>
-      </w:r>
-      <w:r>
-        <w:rPr>
-          <w:bCs/>
-        </w:rPr>
-        <w:t xml:space="preserve">the options menu as the active game object </w:t>
-      </w:r>
-      <w:r>
-        <w:rPr>
-          <w:bCs/>
-        </w:rPr>
-        <w:t xml:space="preserve">(using </w:t>
-      </w:r>
-      <w:r>
-        <w:rPr>
-          <w:bCs/>
-        </w:rPr>
-        <w:t>for loop most likely)</w:t>
+        <w:t>How many times the test produces the options menu as the active game object (using for loop most likely)</w:t>
       </w:r>
     </w:p>
     <w:p>
@@ -1824,7 +3009,6 @@
         <w:rPr>
           <w:b/>
         </w:rPr>
-        <w:lastRenderedPageBreak/>
         <w:t>Testing Quit Button</w:t>
       </w:r>
     </w:p>
@@ -1871,6 +3055,7 @@
         <w:rPr>
           <w:bCs/>
         </w:rPr>
+        <w:lastRenderedPageBreak/>
         <w:t>Total number of times the test was ran (using a for loop most likely)</w:t>
       </w:r>
     </w:p>
@@ -2895,7 +4080,6 @@
         <w:ind w:left="720"/>
       </w:pPr>
       <w:r>
-        <w:lastRenderedPageBreak/>
         <w:t>Gantt timeline</w:t>
       </w:r>
     </w:p>
@@ -4054,6 +5238,7 @@
           </w:tcPr>
           <w:p>
             <w:r>
+              <w:lastRenderedPageBreak/>
               <w:t>7</w:t>
             </w:r>
           </w:p>
@@ -5889,6 +7074,7 @@
     <w:lsdException w:name="HTML Sample" w:semiHidden="1" w:unhideWhenUsed="1"/>
     <w:lsdException w:name="HTML Typewriter" w:semiHidden="1" w:unhideWhenUsed="1"/>
     <w:lsdException w:name="HTML Variable" w:semiHidden="1" w:unhideWhenUsed="1"/>
+    <w:lsdException w:name="Normal Table" w:semiHidden="1" w:unhideWhenUsed="1"/>
     <w:lsdException w:name="annotation subject" w:semiHidden="1" w:unhideWhenUsed="1"/>
     <w:lsdException w:name="No List" w:semiHidden="1" w:unhideWhenUsed="1"/>
     <w:lsdException w:name="Outline List 1" w:semiHidden="1" w:unhideWhenUsed="1"/>
@@ -5931,8 +7117,11 @@
     <w:lsdException w:name="Table Contemporary" w:semiHidden="1" w:unhideWhenUsed="1"/>
     <w:lsdException w:name="Table Elegant" w:semiHidden="1" w:unhideWhenUsed="1"/>
     <w:lsdException w:name="Table Professional" w:semiHidden="1" w:unhideWhenUsed="1"/>
+    <w:lsdException w:name="Table Subtle 1" w:semiHidden="1" w:unhideWhenUsed="1"/>
     <w:lsdException w:name="Table Subtle 2" w:semiHidden="1" w:unhideWhenUsed="1"/>
     <w:lsdException w:name="Table Web 1" w:semiHidden="1" w:unhideWhenUsed="1"/>
+    <w:lsdException w:name="Table Web 2" w:semiHidden="1" w:unhideWhenUsed="1"/>
+    <w:lsdException w:name="Table Web 3" w:semiHidden="1" w:unhideWhenUsed="1"/>
     <w:lsdException w:name="Balloon Text" w:semiHidden="1" w:unhideWhenUsed="1"/>
     <w:lsdException w:name="Table Grid" w:uiPriority="59"/>
     <w:lsdException w:name="Table Theme" w:semiHidden="1" w:unhideWhenUsed="1"/>

</xml_diff>